<commit_message>
Updated Charter.docx: added Technical Requirements section
</commit_message>
<xml_diff>
--- a/Charter.docx
+++ b/Charter.docx
@@ -1186,6 +1186,32 @@
           <w:lang w:bidi="ar-EG"/>
         </w:rPr>
       </w:pPr>
+      <w:r>
+        <w:rPr>
+          <w:rFonts w:cs="Arial"/>
+          <w:sz w:val="28"/>
+          <w:szCs w:val="28"/>
+          <w:rtl/>
+          <w:lang w:bidi="ar-EG"/>
+        </w:rPr>
+        <w:t xml:space="preserve">· </w:t>
+      </w:r>
+      <w:r>
+        <w:rPr>
+          <w:sz w:val="28"/>
+          <w:szCs w:val="28"/>
+          <w:lang w:bidi="ar-EG"/>
+        </w:rPr>
+        <w:t>Offline Mode: The mobile application will support offline functionality. Users can record and access first aid cases without an active internet connection. Data will be automatically synchronized once online</w:t>
+      </w:r>
+      <w:r>
+        <w:rPr>
+          <w:rFonts w:cs="Arial"/>
+          <w:rtl/>
+          <w:lang w:bidi="ar-EG"/>
+        </w:rPr>
+        <w:t>.</w:t>
+      </w:r>
     </w:p>
     <w:p>
       <w:pPr>
@@ -1419,7 +1445,6 @@
           <w:u w:val="single"/>
           <w:lang w:bidi="ar-EG"/>
         </w:rPr>
-        <w:lastRenderedPageBreak/>
         <w:t>Approval:</w:t>
       </w:r>
       <w:r>

</xml_diff>